<commit_message>
Added more converters and more accurate tests
</commit_message>
<xml_diff>
--- a/DocXToMarkdown.Tests/docx/headers_and_lists.docx
+++ b/DocXToMarkdown.Tests/docx/headers_and_lists.docx
@@ -4,27 +4,48 @@
   <w:body>
     <w:p>
       <w:pPr>
-        <w:pStyle w:val="Nagwek1"/>
-      </w:pPr>
-      <w:r>
-        <w:t>Header 1</w:t>
+        <w:pStyle w:val="Nagwek001"/>
+      </w:pPr>
+      <w:proofErr w:type="spellStart"/>
+      <w:r>
+        <w:t>Hea</w:t>
+      </w:r>
+      <w:bookmarkStart w:id="0" w:name="_GoBack"/>
+      <w:bookmarkEnd w:id="0"/>
+      <w:r>
+        <w:t>der</w:t>
+      </w:r>
+      <w:proofErr w:type="spellEnd"/>
+      <w:r>
+        <w:t xml:space="preserve"> 1</w:t>
       </w:r>
     </w:p>
     <w:p>
       <w:pPr>
         <w:pStyle w:val="Nagwek2"/>
       </w:pPr>
-      <w:r>
-        <w:t>Header 2</w:t>
+      <w:proofErr w:type="spellStart"/>
+      <w:r>
+        <w:t>Header</w:t>
+      </w:r>
+      <w:proofErr w:type="spellEnd"/>
+      <w:r>
+        <w:t xml:space="preserve"> 2</w:t>
       </w:r>
     </w:p>
     <w:p/>
     <w:p>
       <w:r>
-        <w:t>Simple paragraph 1.</w:t>
-      </w:r>
-      <w:bookmarkStart w:id="0" w:name="_GoBack"/>
-      <w:bookmarkEnd w:id="0"/>
+        <w:t xml:space="preserve">Simple </w:t>
+      </w:r>
+      <w:proofErr w:type="spellStart"/>
+      <w:r>
+        <w:t>paragraph</w:t>
+      </w:r>
+      <w:proofErr w:type="spellEnd"/>
+      <w:r>
+        <w:t xml:space="preserve"> 1.</w:t>
+      </w:r>
     </w:p>
     <w:p/>
     <w:p>
@@ -35,8 +56,13 @@
           <w:numId w:val="1"/>
         </w:numPr>
       </w:pPr>
-      <w:r>
-        <w:t>Item 1</w:t>
+      <w:proofErr w:type="spellStart"/>
+      <w:r>
+        <w:t>Item</w:t>
+      </w:r>
+      <w:proofErr w:type="spellEnd"/>
+      <w:r>
+        <w:t xml:space="preserve"> 1</w:t>
       </w:r>
     </w:p>
     <w:p>
@@ -47,8 +73,13 @@
           <w:numId w:val="1"/>
         </w:numPr>
       </w:pPr>
-      <w:r>
-        <w:t>Item 2</w:t>
+      <w:proofErr w:type="spellStart"/>
+      <w:r>
+        <w:t>Item</w:t>
+      </w:r>
+      <w:proofErr w:type="spellEnd"/>
+      <w:r>
+        <w:t xml:space="preserve"> 2</w:t>
       </w:r>
     </w:p>
     <w:p>
@@ -59,8 +90,13 @@
           <w:numId w:val="3"/>
         </w:numPr>
       </w:pPr>
-      <w:r>
-        <w:t>Item A</w:t>
+      <w:proofErr w:type="spellStart"/>
+      <w:r>
+        <w:t>Item</w:t>
+      </w:r>
+      <w:proofErr w:type="spellEnd"/>
+      <w:r>
+        <w:t xml:space="preserve"> A</w:t>
       </w:r>
     </w:p>
     <w:p>
@@ -71,8 +107,13 @@
           <w:numId w:val="3"/>
         </w:numPr>
       </w:pPr>
-      <w:r>
-        <w:t>Item B</w:t>
+      <w:proofErr w:type="spellStart"/>
+      <w:r>
+        <w:t>Item</w:t>
+      </w:r>
+      <w:proofErr w:type="spellEnd"/>
+      <w:r>
+        <w:t xml:space="preserve"> B</w:t>
       </w:r>
     </w:p>
     <w:sectPr>
@@ -807,6 +848,7 @@
   </w:style>
   <w:style w:type="paragraph" w:styleId="Nagwek1">
     <w:name w:val="heading 1"/>
+    <w:aliases w:val="Nagłówek01"/>
     <w:basedOn w:val="Normalny"/>
     <w:next w:val="Normalny"/>
     <w:link w:val="Nagwek1Znak"/>
@@ -877,6 +919,7 @@
   </w:style>
   <w:style w:type="character" w:customStyle="1" w:styleId="Nagwek1Znak">
     <w:name w:val="Nagłówek 1 Znak"/>
+    <w:aliases w:val="Nagłówek01 Znak"/>
     <w:basedOn w:val="Domylnaczcionkaakapitu"/>
     <w:link w:val="Nagwek1"/>
     <w:uiPriority w:val="9"/>
@@ -911,6 +954,25 @@
       <w:ind w:left="720"/>
       <w:contextualSpacing/>
     </w:pPr>
+  </w:style>
+  <w:style w:type="paragraph" w:customStyle="1" w:styleId="Nagwek001">
+    <w:name w:val="Nagłówek001"/>
+    <w:basedOn w:val="Nagwek1"/>
+    <w:link w:val="Nagwek001Znak"/>
+    <w:qFormat/>
+    <w:rsid w:val="001240D8"/>
+  </w:style>
+  <w:style w:type="character" w:customStyle="1" w:styleId="Nagwek001Znak">
+    <w:name w:val="Nagłówek001 Znak"/>
+    <w:basedOn w:val="Nagwek1Znak"/>
+    <w:link w:val="Nagwek001"/>
+    <w:rsid w:val="001240D8"/>
+    <w:rPr>
+      <w:rFonts w:asciiTheme="majorHAnsi" w:eastAsiaTheme="majorEastAsia" w:hAnsiTheme="majorHAnsi" w:cstheme="majorBidi"/>
+      <w:color w:val="2E74B5" w:themeColor="accent1" w:themeShade="BF"/>
+      <w:sz w:val="32"/>
+      <w:szCs w:val="32"/>
+    </w:rPr>
   </w:style>
 </w:styles>
 </file>

</xml_diff>